<commit_message>
Final Mar 2014 updates
</commit_message>
<xml_diff>
--- a/HL7_admin_documents/PublicationRequests/2014-03/HL7_Publication_Request_DSS IG R1 DSTU Update 1, 2014-03.docx
+++ b/HL7_admin_documents/PublicationRequests/2014-03/HL7_Publication_Request_DSS IG R1 DSTU Update 1, 2014-03.docx
@@ -9,6 +9,8 @@
           <w:b/>
         </w:rPr>
       </w:pPr>
+      <w:bookmarkStart w:id="0" w:name="_GoBack"/>
+      <w:bookmarkEnd w:id="0"/>
       <w:r>
         <w:rPr>
           <w:rFonts w:ascii="Arial" w:hAnsi="Arial" w:cs="Arial"/>
@@ -396,9 +398,8 @@
             <w:r>
               <w:rPr>
                 <w:rFonts w:ascii="Arial" w:hAnsi="Arial" w:cs="Arial"/>
-                <w:highlight w:val="yellow"/>
-              </w:rPr>
-              <w:t>XX</w:t>
+              </w:rPr>
+              <w:t>25</w:t>
             </w:r>
           </w:p>
         </w:tc>
@@ -466,31 +467,28 @@
             <w:r>
               <w:rPr>
                 <w:rFonts w:ascii="Arial" w:hAnsi="Arial" w:cs="Arial"/>
-                <w:highlight w:val="yellow"/>
-              </w:rPr>
-              <w:t>XX</w:t>
-            </w:r>
-          </w:p>
-          <w:p>
-            <w:pPr>
-              <w:rPr>
-                <w:rFonts w:ascii="Arial" w:hAnsi="Arial" w:cs="Arial"/>
-              </w:rPr>
-            </w:pPr>
-            <w:r>
-              <w:rPr>
-                <w:rFonts w:ascii="Arial" w:hAnsi="Arial" w:cs="Arial"/>
-                <w:highlight w:val="yellow"/>
-              </w:rPr>
-              <w:t xml:space="preserve">URL </w:t>
-            </w:r>
-            <w:r>
-              <w:rPr>
-                <w:rFonts w:ascii="Arial" w:hAnsi="Arial" w:cs="Arial"/>
-                <w:highlight w:val="yellow"/>
-              </w:rPr>
-              <w:t>Pending</w:t>
-            </w:r>
+              </w:rPr>
+              <w:t>20</w:t>
+            </w:r>
+          </w:p>
+          <w:p>
+            <w:pPr>
+              <w:tabs>
+                <w:tab w:val="left" w:pos="1920"/>
+              </w:tabs>
+              <w:rPr>
+                <w:rFonts w:ascii="Arial" w:hAnsi="Arial" w:cs="Arial"/>
+              </w:rPr>
+            </w:pPr>
+            <w:hyperlink r:id="rId10" w:history="1">
+              <w:r>
+                <w:rPr>
+                  <w:rStyle w:val="Hyperlink"/>
+                  <w:rFonts w:ascii="Arial" w:hAnsi="Arial" w:cs="Arial"/>
+                </w:rPr>
+                <w:t>http://wiki.hl7.org/index.php?title=File:2014-03-20_3pm_CDS_WG_Call_Minutes.docx</w:t>
+              </w:r>
+            </w:hyperlink>
           </w:p>
         </w:tc>
       </w:tr>
@@ -582,8 +580,6 @@
               </w:rPr>
               <w:t>.1</w:t>
             </w:r>
-            <w:bookmarkStart w:id="0" w:name="_GoBack"/>
-            <w:bookmarkEnd w:id="0"/>
           </w:p>
         </w:tc>
       </w:tr>
@@ -1479,9 +1475,8 @@
               <w:rPr>
                 <w:rFonts w:ascii="Arial" w:hAnsi="Arial" w:cs="Arial"/>
                 <w:szCs w:val="20"/>
-                <w:highlight w:val="yellow"/>
-              </w:rPr>
-              <w:t>XX</w:t>
+              </w:rPr>
+              <w:t>25</w:t>
             </w:r>
           </w:p>
           <w:p>
@@ -1533,12 +1528,20 @@
                 <w:rFonts w:ascii="Arial" w:hAnsi="Arial" w:cs="Arial"/>
               </w:rPr>
             </w:pPr>
-            <w:r>
-              <w:rPr>
-                <w:rFonts w:ascii="Arial" w:hAnsi="Arial" w:cs="Arial"/>
-                <w:highlight w:val="yellow"/>
-              </w:rPr>
-              <w:t>URL Pending (HL7 upload site for members only)</w:t>
+            <w:hyperlink r:id="rId11" w:history="1">
+              <w:r>
+                <w:rPr>
+                  <w:rStyle w:val="Hyperlink"/>
+                  <w:rFonts w:ascii="Arial" w:hAnsi="Arial" w:cs="Arial"/>
+                </w:rPr>
+                <w:t>http://www.hl7.org/documentcenter/public/wg/dss/20140325_DSS_IG_R1_201403_DSTU_Update_1_Publication.zip</w:t>
+              </w:r>
+            </w:hyperlink>
+            <w:r>
+              <w:rPr>
+                <w:rFonts w:ascii="Arial" w:hAnsi="Arial" w:cs="Arial"/>
+              </w:rPr>
+              <w:t xml:space="preserve"> </w:t>
             </w:r>
           </w:p>
         </w:tc>
@@ -1585,7 +1588,7 @@
               </w:rPr>
               <w:t>Please make formatting edits (e.g., to cover page) as appropriate and provide an opportunity for Kensaku Kawamoto (</w:t>
             </w:r>
-            <w:hyperlink r:id="rId10" w:history="1">
+            <w:hyperlink r:id="rId12" w:history="1">
               <w:r>
                 <w:rPr>
                   <w:rStyle w:val="Hyperlink"/>
@@ -1612,7 +1615,7 @@
               </w:rPr>
               <w:t>and Claude Nanjo (</w:t>
             </w:r>
-            <w:hyperlink r:id="rId11" w:history="1">
+            <w:hyperlink r:id="rId13" w:history="1">
               <w:r>
                 <w:rPr>
                   <w:rStyle w:val="Hyperlink"/>
@@ -1781,16 +1784,6 @@
         </w:rPr>
         <w:t xml:space="preserve"> needed for errata)</w:t>
       </w:r>
-    </w:p>
-    <w:p>
-      <w:pPr>
-        <w:rPr>
-          <w:rFonts w:ascii="Arial" w:hAnsi="Arial" w:cs="Arial"/>
-          <w:i/>
-          <w:sz w:val="20"/>
-          <w:szCs w:val="20"/>
-        </w:rPr>
-      </w:pPr>
       <w:r>
         <w:rPr>
           <w:rFonts w:ascii="Arial" w:hAnsi="Arial" w:cs="Arial"/>
@@ -2519,7 +2512,7 @@
         </w:rPr>
         <w:t xml:space="preserve">Notes: Once approved by the TSC, the document will be posted to: </w:t>
       </w:r>
-      <w:hyperlink r:id="rId12" w:history="1">
+      <w:hyperlink r:id="rId14" w:history="1">
         <w:r>
           <w:rPr>
             <w:rStyle w:val="Hyperlink"/>
@@ -8160,7 +8153,7 @@
                               </w:rPr>
                               <w:t>OpenCDS (</w:t>
                             </w:r>
-                            <w:hyperlink r:id="rId13" w:history="1">
+                            <w:hyperlink r:id="rId15" w:history="1">
                               <w:r>
                                 <w:rPr>
                                   <w:rStyle w:val="Hyperlink"/>
@@ -8242,7 +8235,7 @@
                               </w:rPr>
                               <w:t>Other participants in the Health eDecisions initiative (</w:t>
                             </w:r>
-                            <w:hyperlink r:id="rId14" w:history="1">
+                            <w:hyperlink r:id="rId16" w:history="1">
                               <w:r>
                                 <w:rPr>
                                   <w:rStyle w:val="Hyperlink"/>
@@ -8756,6 +8749,9 @@
         <w:gridCol w:w="8856"/>
       </w:tblGrid>
       <w:tr>
+        <w:trPr>
+          <w:trHeight w:val="287"/>
+        </w:trPr>
         <w:tc>
           <w:tcPr>
             <w:tcW w:w="8856" w:type="dxa"/>
@@ -8781,9 +8777,8 @@
                 <w:rFonts w:ascii="Arial" w:hAnsi="Arial" w:cs="Arial"/>
                 <w:sz w:val="22"/>
                 <w:szCs w:val="22"/>
-                <w:highlight w:val="yellow"/>
-              </w:rPr>
-              <w:t>Date</w:t>
+              </w:rPr>
+              <w:t>3/20/2014</w:t>
             </w:r>
           </w:p>
         </w:tc>
@@ -10919,7 +10914,7 @@
 </file>
 
 <file path=customXml/itemProps1.xml><?xml version="1.0" encoding="utf-8"?>
-<ds:datastoreItem xmlns:ds="http://schemas.openxmlformats.org/officeDocument/2006/customXml" ds:itemID="{48F70BEE-EAB9-4914-B9B8-70ED33F4C2C0}">
+<ds:datastoreItem xmlns:ds="http://schemas.openxmlformats.org/officeDocument/2006/customXml" ds:itemID="{BA3FF417-A47A-4CC9-8F50-220A44807C2D}">
   <ds:schemaRefs>
     <ds:schemaRef ds:uri="http://schemas.openxmlformats.org/officeDocument/2006/bibliography"/>
   </ds:schemaRefs>

</xml_diff>